<commit_message>
addings repos. Fill table
</commit_message>
<xml_diff>
--- a/ServerApp/ServerApp/Docs/Configure migration EF Core.docx
+++ b/ServerApp/ServerApp/Docs/Configure migration EF Core.docx
@@ -1219,7 +1219,6 @@
           <w:szCs w:val="24"/>
         </w:rPr>
       </w:pPr>
-      <w:bookmarkStart w:id="0" w:name="_GoBack"/>
       <w:r>
         <w:rPr>
           <w:noProof/>
@@ -1261,190 +1260,432 @@
           </wp:inline>
         </w:drawing>
       </w:r>
+    </w:p>
+    <w:p>
+      <w:pPr>
+        <w:pStyle w:val="a4"/>
+        <w:rPr>
+          <w:rFonts w:ascii="Arial" w:hAnsi="Arial" w:cs="Arial"/>
+          <w:sz w:val="24"/>
+          <w:szCs w:val="24"/>
+        </w:rPr>
+      </w:pPr>
+      <w:r>
+        <w:rPr>
+          <w:rFonts w:ascii="Arial" w:hAnsi="Arial" w:cs="Arial"/>
+          <w:sz w:val="24"/>
+          <w:szCs w:val="24"/>
+        </w:rPr>
+        <w:t>Вопрос</w:t>
+      </w:r>
+      <w:r>
+        <w:rPr>
+          <w:rFonts w:ascii="Arial" w:hAnsi="Arial" w:cs="Arial"/>
+          <w:sz w:val="24"/>
+          <w:szCs w:val="24"/>
+        </w:rPr>
+        <w:t>:</w:t>
+      </w:r>
+    </w:p>
+    <w:p>
+      <w:pPr>
+        <w:pStyle w:val="a4"/>
+        <w:rPr>
+          <w:rFonts w:ascii="Arial" w:hAnsi="Arial" w:cs="Arial"/>
+          <w:sz w:val="24"/>
+          <w:szCs w:val="24"/>
+        </w:rPr>
+      </w:pPr>
+      <w:hyperlink r:id="rId9" w:history="1">
+        <w:r>
+          <w:rPr>
+            <w:rStyle w:val="a5"/>
+            <w:rFonts w:ascii="Arial" w:hAnsi="Arial" w:cs="Arial"/>
+            <w:sz w:val="24"/>
+            <w:szCs w:val="24"/>
+            <w:lang w:val="en-US"/>
+          </w:rPr>
+          <w:t>https</w:t>
+        </w:r>
+        <w:r>
+          <w:rPr>
+            <w:rStyle w:val="a5"/>
+            <w:rFonts w:ascii="Arial" w:hAnsi="Arial" w:cs="Arial"/>
+            <w:sz w:val="24"/>
+            <w:szCs w:val="24"/>
+          </w:rPr>
+          <w:t>://</w:t>
+        </w:r>
+        <w:proofErr w:type="spellStart"/>
+        <w:r>
+          <w:rPr>
+            <w:rStyle w:val="a5"/>
+            <w:rFonts w:ascii="Arial" w:hAnsi="Arial" w:cs="Arial"/>
+            <w:sz w:val="24"/>
+            <w:szCs w:val="24"/>
+            <w:lang w:val="en-US"/>
+          </w:rPr>
+          <w:t>stackoverflow</w:t>
+        </w:r>
+        <w:proofErr w:type="spellEnd"/>
+        <w:r>
+          <w:rPr>
+            <w:rStyle w:val="a5"/>
+            <w:rFonts w:ascii="Arial" w:hAnsi="Arial" w:cs="Arial"/>
+            <w:sz w:val="24"/>
+            <w:szCs w:val="24"/>
+          </w:rPr>
+          <w:t>.</w:t>
+        </w:r>
+        <w:r>
+          <w:rPr>
+            <w:rStyle w:val="a5"/>
+            <w:rFonts w:ascii="Arial" w:hAnsi="Arial" w:cs="Arial"/>
+            <w:sz w:val="24"/>
+            <w:szCs w:val="24"/>
+            <w:lang w:val="en-US"/>
+          </w:rPr>
+          <w:t>com</w:t>
+        </w:r>
+        <w:r>
+          <w:rPr>
+            <w:rStyle w:val="a5"/>
+            <w:rFonts w:ascii="Arial" w:hAnsi="Arial" w:cs="Arial"/>
+            <w:sz w:val="24"/>
+            <w:szCs w:val="24"/>
+          </w:rPr>
+          <w:t>/</w:t>
+        </w:r>
+        <w:r>
+          <w:rPr>
+            <w:rStyle w:val="a5"/>
+            <w:rFonts w:ascii="Arial" w:hAnsi="Arial" w:cs="Arial"/>
+            <w:sz w:val="24"/>
+            <w:szCs w:val="24"/>
+            <w:lang w:val="en-US"/>
+          </w:rPr>
+          <w:t>questions</w:t>
+        </w:r>
+        <w:r>
+          <w:rPr>
+            <w:rStyle w:val="a5"/>
+            <w:rFonts w:ascii="Arial" w:hAnsi="Arial" w:cs="Arial"/>
+            <w:sz w:val="24"/>
+            <w:szCs w:val="24"/>
+          </w:rPr>
+          <w:t>/38705694/</w:t>
+        </w:r>
+        <w:r>
+          <w:rPr>
+            <w:rStyle w:val="a5"/>
+            <w:rFonts w:ascii="Arial" w:hAnsi="Arial" w:cs="Arial"/>
+            <w:sz w:val="24"/>
+            <w:szCs w:val="24"/>
+            <w:lang w:val="en-US"/>
+          </w:rPr>
+          <w:t>add</w:t>
+        </w:r>
+        <w:r>
+          <w:rPr>
+            <w:rStyle w:val="a5"/>
+            <w:rFonts w:ascii="Arial" w:hAnsi="Arial" w:cs="Arial"/>
+            <w:sz w:val="24"/>
+            <w:szCs w:val="24"/>
+          </w:rPr>
+          <w:t>-</w:t>
+        </w:r>
+        <w:r>
+          <w:rPr>
+            <w:rStyle w:val="a5"/>
+            <w:rFonts w:ascii="Arial" w:hAnsi="Arial" w:cs="Arial"/>
+            <w:sz w:val="24"/>
+            <w:szCs w:val="24"/>
+            <w:lang w:val="en-US"/>
+          </w:rPr>
+          <w:t>migration</w:t>
+        </w:r>
+        <w:r>
+          <w:rPr>
+            <w:rStyle w:val="a5"/>
+            <w:rFonts w:ascii="Arial" w:hAnsi="Arial" w:cs="Arial"/>
+            <w:sz w:val="24"/>
+            <w:szCs w:val="24"/>
+          </w:rPr>
+          <w:t>-</w:t>
+        </w:r>
+        <w:r>
+          <w:rPr>
+            <w:rStyle w:val="a5"/>
+            <w:rFonts w:ascii="Arial" w:hAnsi="Arial" w:cs="Arial"/>
+            <w:sz w:val="24"/>
+            <w:szCs w:val="24"/>
+            <w:lang w:val="en-US"/>
+          </w:rPr>
+          <w:t>with</w:t>
+        </w:r>
+        <w:r>
+          <w:rPr>
+            <w:rStyle w:val="a5"/>
+            <w:rFonts w:ascii="Arial" w:hAnsi="Arial" w:cs="Arial"/>
+            <w:sz w:val="24"/>
+            <w:szCs w:val="24"/>
+          </w:rPr>
+          <w:t>-</w:t>
+        </w:r>
+        <w:r>
+          <w:rPr>
+            <w:rStyle w:val="a5"/>
+            <w:rFonts w:ascii="Arial" w:hAnsi="Arial" w:cs="Arial"/>
+            <w:sz w:val="24"/>
+            <w:szCs w:val="24"/>
+            <w:lang w:val="en-US"/>
+          </w:rPr>
+          <w:t>different</w:t>
+        </w:r>
+        <w:r>
+          <w:rPr>
+            <w:rStyle w:val="a5"/>
+            <w:rFonts w:ascii="Arial" w:hAnsi="Arial" w:cs="Arial"/>
+            <w:sz w:val="24"/>
+            <w:szCs w:val="24"/>
+          </w:rPr>
+          <w:t>-</w:t>
+        </w:r>
+        <w:r>
+          <w:rPr>
+            <w:rStyle w:val="a5"/>
+            <w:rFonts w:ascii="Arial" w:hAnsi="Arial" w:cs="Arial"/>
+            <w:sz w:val="24"/>
+            <w:szCs w:val="24"/>
+            <w:lang w:val="en-US"/>
+          </w:rPr>
+          <w:t>assembly</w:t>
+        </w:r>
+      </w:hyperlink>
+    </w:p>
+    <w:p>
+      <w:pPr>
+        <w:pStyle w:val="a4"/>
+        <w:rPr>
+          <w:rFonts w:ascii="Arial" w:hAnsi="Arial" w:cs="Arial"/>
+          <w:sz w:val="24"/>
+          <w:szCs w:val="24"/>
+        </w:rPr>
+      </w:pPr>
+    </w:p>
+    <w:p>
+      <w:pPr>
+        <w:pStyle w:val="a4"/>
+        <w:rPr>
+          <w:rFonts w:ascii="Arial" w:hAnsi="Arial" w:cs="Arial"/>
+          <w:sz w:val="24"/>
+          <w:szCs w:val="24"/>
+        </w:rPr>
+      </w:pPr>
+    </w:p>
+    <w:p>
+      <w:pPr>
+        <w:pStyle w:val="a4"/>
+        <w:rPr>
+          <w:rFonts w:ascii="Arial" w:hAnsi="Arial" w:cs="Arial"/>
+          <w:sz w:val="24"/>
+          <w:szCs w:val="24"/>
+        </w:rPr>
+      </w:pPr>
+      <w:r>
+        <w:rPr>
+          <w:rFonts w:ascii="Arial" w:hAnsi="Arial" w:cs="Arial"/>
+          <w:sz w:val="24"/>
+          <w:szCs w:val="24"/>
+        </w:rPr>
+        <w:t>Финальная настройка миграции</w:t>
+      </w:r>
+    </w:p>
+    <w:p>
+      <w:pPr>
+        <w:autoSpaceDE w:val="0"/>
+        <w:autoSpaceDN w:val="0"/>
+        <w:adjustRightInd w:val="0"/>
+        <w:spacing w:after="0" w:line="240" w:lineRule="auto"/>
+        <w:rPr>
+          <w:rFonts w:ascii="Consolas" w:hAnsi="Consolas" w:cs="Consolas"/>
+          <w:color w:val="000000"/>
+          <w:sz w:val="19"/>
+          <w:szCs w:val="19"/>
+        </w:rPr>
+      </w:pPr>
+      <w:r>
+        <w:rPr>
+          <w:rFonts w:ascii="Consolas" w:hAnsi="Consolas" w:cs="Consolas"/>
+          <w:color w:val="000000"/>
+          <w:sz w:val="19"/>
+          <w:szCs w:val="19"/>
+        </w:rPr>
+        <w:t xml:space="preserve">PM&gt; </w:t>
+      </w:r>
+      <w:proofErr w:type="spellStart"/>
+      <w:r>
+        <w:rPr>
+          <w:rFonts w:ascii="Consolas" w:hAnsi="Consolas" w:cs="Consolas"/>
+          <w:color w:val="000000"/>
+          <w:sz w:val="19"/>
+          <w:szCs w:val="19"/>
+        </w:rPr>
+        <w:t>cd</w:t>
+      </w:r>
+      <w:proofErr w:type="spellEnd"/>
+      <w:r>
+        <w:rPr>
+          <w:rFonts w:ascii="Consolas" w:hAnsi="Consolas" w:cs="Consolas"/>
+          <w:color w:val="000000"/>
+          <w:sz w:val="19"/>
+          <w:szCs w:val="19"/>
+        </w:rPr>
+        <w:t xml:space="preserve"> </w:t>
+      </w:r>
+      <w:proofErr w:type="spellStart"/>
+      <w:r>
+        <w:rPr>
+          <w:rFonts w:ascii="Consolas" w:hAnsi="Consolas" w:cs="Consolas"/>
+          <w:color w:val="000000"/>
+          <w:sz w:val="19"/>
+          <w:szCs w:val="19"/>
+        </w:rPr>
+        <w:t>FC_EMDB.Migrations</w:t>
+      </w:r>
+      <w:proofErr w:type="spellEnd"/>
+      <w:r>
+        <w:rPr>
+          <w:rFonts w:ascii="Consolas" w:hAnsi="Consolas" w:cs="Consolas"/>
+          <w:color w:val="000000"/>
+          <w:sz w:val="19"/>
+          <w:szCs w:val="19"/>
+        </w:rPr>
+        <w:t>/</w:t>
+      </w:r>
+    </w:p>
+    <w:p>
+      <w:pPr>
+        <w:pStyle w:val="a4"/>
+        <w:rPr>
+          <w:rFonts w:ascii="Arial" w:hAnsi="Arial" w:cs="Arial"/>
+          <w:sz w:val="24"/>
+          <w:szCs w:val="24"/>
+          <w:lang w:val="en-US"/>
+        </w:rPr>
+      </w:pPr>
+      <w:r>
+        <w:rPr>
+          <w:rFonts w:ascii="Consolas" w:hAnsi="Consolas" w:cs="Consolas"/>
+          <w:color w:val="000000"/>
+          <w:sz w:val="19"/>
+          <w:szCs w:val="19"/>
+          <w:lang w:val="en-US"/>
+        </w:rPr>
+        <w:t xml:space="preserve">PM&gt; </w:t>
+      </w:r>
+      <w:proofErr w:type="spellStart"/>
+      <w:r>
+        <w:rPr>
+          <w:rFonts w:ascii="Consolas" w:hAnsi="Consolas" w:cs="Consolas"/>
+          <w:color w:val="000000"/>
+          <w:sz w:val="19"/>
+          <w:szCs w:val="19"/>
+          <w:lang w:val="en-US"/>
+        </w:rPr>
+        <w:t>dotnet</w:t>
+      </w:r>
+      <w:proofErr w:type="spellEnd"/>
+      <w:r>
+        <w:rPr>
+          <w:rFonts w:ascii="Consolas" w:hAnsi="Consolas" w:cs="Consolas"/>
+          <w:color w:val="000000"/>
+          <w:sz w:val="19"/>
+          <w:szCs w:val="19"/>
+          <w:lang w:val="en-US"/>
+        </w:rPr>
+        <w:t xml:space="preserve"> </w:t>
+      </w:r>
+      <w:proofErr w:type="spellStart"/>
+      <w:r>
+        <w:rPr>
+          <w:rFonts w:ascii="Consolas" w:hAnsi="Consolas" w:cs="Consolas"/>
+          <w:color w:val="000000"/>
+          <w:sz w:val="19"/>
+          <w:szCs w:val="19"/>
+          <w:lang w:val="en-US"/>
+        </w:rPr>
+        <w:t>ef</w:t>
+      </w:r>
+      <w:proofErr w:type="spellEnd"/>
+      <w:r>
+        <w:rPr>
+          <w:rFonts w:ascii="Consolas" w:hAnsi="Consolas" w:cs="Consolas"/>
+          <w:color w:val="000000"/>
+          <w:sz w:val="19"/>
+          <w:szCs w:val="19"/>
+          <w:lang w:val="en-US"/>
+        </w:rPr>
+        <w:t xml:space="preserve"> --startup-project</w:t>
+      </w:r>
+      <w:proofErr w:type="gramStart"/>
+      <w:r>
+        <w:rPr>
+          <w:rFonts w:ascii="Consolas" w:hAnsi="Consolas" w:cs="Consolas"/>
+          <w:color w:val="000000"/>
+          <w:sz w:val="19"/>
+          <w:szCs w:val="19"/>
+          <w:lang w:val="en-US"/>
+        </w:rPr>
+        <w:t xml:space="preserve"> ..</w:t>
+      </w:r>
+      <w:proofErr w:type="gramEnd"/>
+      <w:r>
+        <w:rPr>
+          <w:rFonts w:ascii="Consolas" w:hAnsi="Consolas" w:cs="Consolas"/>
+          <w:color w:val="000000"/>
+          <w:sz w:val="19"/>
+          <w:szCs w:val="19"/>
+          <w:lang w:val="en-US"/>
+        </w:rPr>
+        <w:t>/</w:t>
+      </w:r>
+      <w:proofErr w:type="spellStart"/>
+      <w:r>
+        <w:rPr>
+          <w:rFonts w:ascii="Consolas" w:hAnsi="Consolas" w:cs="Consolas"/>
+          <w:color w:val="000000"/>
+          <w:sz w:val="19"/>
+          <w:szCs w:val="19"/>
+          <w:lang w:val="en-US"/>
+        </w:rPr>
+        <w:t>ServerApp</w:t>
+      </w:r>
+      <w:proofErr w:type="spellEnd"/>
+      <w:r>
+        <w:rPr>
+          <w:rFonts w:ascii="Consolas" w:hAnsi="Consolas" w:cs="Consolas"/>
+          <w:color w:val="000000"/>
+          <w:sz w:val="19"/>
+          <w:szCs w:val="19"/>
+          <w:lang w:val="en-US"/>
+        </w:rPr>
+        <w:t xml:space="preserve">/ migrations add Initial --context </w:t>
+      </w:r>
+      <w:proofErr w:type="spellStart"/>
+      <w:r>
+        <w:rPr>
+          <w:rFonts w:ascii="Consolas" w:hAnsi="Consolas" w:cs="Consolas"/>
+          <w:color w:val="000000"/>
+          <w:sz w:val="19"/>
+          <w:szCs w:val="19"/>
+          <w:lang w:val="en-US"/>
+        </w:rPr>
+        <w:t>DataBaseFcContext</w:t>
+      </w:r>
+      <w:bookmarkStart w:id="0" w:name="_GoBack"/>
       <w:bookmarkEnd w:id="0"/>
-    </w:p>
-    <w:p>
-      <w:pPr>
-        <w:pStyle w:val="a4"/>
-        <w:rPr>
-          <w:rFonts w:ascii="Arial" w:hAnsi="Arial" w:cs="Arial"/>
-          <w:sz w:val="24"/>
-          <w:szCs w:val="24"/>
-        </w:rPr>
-      </w:pPr>
-      <w:r>
-        <w:rPr>
-          <w:rFonts w:ascii="Arial" w:hAnsi="Arial" w:cs="Arial"/>
-          <w:sz w:val="24"/>
-          <w:szCs w:val="24"/>
-        </w:rPr>
-        <w:t>Вопрос</w:t>
-      </w:r>
-      <w:r>
-        <w:rPr>
-          <w:rFonts w:ascii="Arial" w:hAnsi="Arial" w:cs="Arial"/>
-          <w:sz w:val="24"/>
-          <w:szCs w:val="24"/>
-        </w:rPr>
-        <w:t>:</w:t>
-      </w:r>
-    </w:p>
-    <w:p>
-      <w:pPr>
-        <w:pStyle w:val="a4"/>
-        <w:rPr>
-          <w:rFonts w:ascii="Arial" w:hAnsi="Arial" w:cs="Arial"/>
-          <w:sz w:val="24"/>
-          <w:szCs w:val="24"/>
-        </w:rPr>
-      </w:pPr>
-      <w:r>
-        <w:rPr>
-          <w:rFonts w:ascii="Arial" w:hAnsi="Arial" w:cs="Arial"/>
-          <w:sz w:val="24"/>
-          <w:szCs w:val="24"/>
-          <w:lang w:val="en-US"/>
-        </w:rPr>
-        <w:t>https</w:t>
-      </w:r>
-      <w:r>
-        <w:rPr>
-          <w:rFonts w:ascii="Arial" w:hAnsi="Arial" w:cs="Arial"/>
-          <w:sz w:val="24"/>
-          <w:szCs w:val="24"/>
-        </w:rPr>
-        <w:t>://</w:t>
-      </w:r>
-      <w:proofErr w:type="spellStart"/>
-      <w:r>
-        <w:rPr>
-          <w:rFonts w:ascii="Arial" w:hAnsi="Arial" w:cs="Arial"/>
-          <w:sz w:val="24"/>
-          <w:szCs w:val="24"/>
-          <w:lang w:val="en-US"/>
-        </w:rPr>
-        <w:t>stackoverflow</w:t>
-      </w:r>
       <w:proofErr w:type="spellEnd"/>
-      <w:r>
-        <w:rPr>
-          <w:rFonts w:ascii="Arial" w:hAnsi="Arial" w:cs="Arial"/>
-          <w:sz w:val="24"/>
-          <w:szCs w:val="24"/>
-        </w:rPr>
-        <w:t>.</w:t>
-      </w:r>
-      <w:r>
-        <w:rPr>
-          <w:rFonts w:ascii="Arial" w:hAnsi="Arial" w:cs="Arial"/>
-          <w:sz w:val="24"/>
-          <w:szCs w:val="24"/>
-          <w:lang w:val="en-US"/>
-        </w:rPr>
-        <w:t>com</w:t>
-      </w:r>
-      <w:r>
-        <w:rPr>
-          <w:rFonts w:ascii="Arial" w:hAnsi="Arial" w:cs="Arial"/>
-          <w:sz w:val="24"/>
-          <w:szCs w:val="24"/>
-        </w:rPr>
-        <w:t>/</w:t>
-      </w:r>
-      <w:r>
-        <w:rPr>
-          <w:rFonts w:ascii="Arial" w:hAnsi="Arial" w:cs="Arial"/>
-          <w:sz w:val="24"/>
-          <w:szCs w:val="24"/>
-          <w:lang w:val="en-US"/>
-        </w:rPr>
-        <w:t>questions</w:t>
-      </w:r>
-      <w:r>
-        <w:rPr>
-          <w:rFonts w:ascii="Arial" w:hAnsi="Arial" w:cs="Arial"/>
-          <w:sz w:val="24"/>
-          <w:szCs w:val="24"/>
-        </w:rPr>
-        <w:t>/38705694/</w:t>
-      </w:r>
-      <w:r>
-        <w:rPr>
-          <w:rFonts w:ascii="Arial" w:hAnsi="Arial" w:cs="Arial"/>
-          <w:sz w:val="24"/>
-          <w:szCs w:val="24"/>
-          <w:lang w:val="en-US"/>
-        </w:rPr>
-        <w:t>add</w:t>
-      </w:r>
-      <w:r>
-        <w:rPr>
-          <w:rFonts w:ascii="Arial" w:hAnsi="Arial" w:cs="Arial"/>
-          <w:sz w:val="24"/>
-          <w:szCs w:val="24"/>
-        </w:rPr>
-        <w:t>-</w:t>
-      </w:r>
-      <w:r>
-        <w:rPr>
-          <w:rFonts w:ascii="Arial" w:hAnsi="Arial" w:cs="Arial"/>
-          <w:sz w:val="24"/>
-          <w:szCs w:val="24"/>
-          <w:lang w:val="en-US"/>
-        </w:rPr>
-        <w:t>migration</w:t>
-      </w:r>
-      <w:r>
-        <w:rPr>
-          <w:rFonts w:ascii="Arial" w:hAnsi="Arial" w:cs="Arial"/>
-          <w:sz w:val="24"/>
-          <w:szCs w:val="24"/>
-        </w:rPr>
-        <w:t>-</w:t>
-      </w:r>
-      <w:r>
-        <w:rPr>
-          <w:rFonts w:ascii="Arial" w:hAnsi="Arial" w:cs="Arial"/>
-          <w:sz w:val="24"/>
-          <w:szCs w:val="24"/>
-          <w:lang w:val="en-US"/>
-        </w:rPr>
-        <w:t>with</w:t>
-      </w:r>
-      <w:r>
-        <w:rPr>
-          <w:rFonts w:ascii="Arial" w:hAnsi="Arial" w:cs="Arial"/>
-          <w:sz w:val="24"/>
-          <w:szCs w:val="24"/>
-        </w:rPr>
-        <w:t>-</w:t>
-      </w:r>
-      <w:r>
-        <w:rPr>
-          <w:rFonts w:ascii="Arial" w:hAnsi="Arial" w:cs="Arial"/>
-          <w:sz w:val="24"/>
-          <w:szCs w:val="24"/>
-          <w:lang w:val="en-US"/>
-        </w:rPr>
-        <w:t>different</w:t>
-      </w:r>
-      <w:r>
-        <w:rPr>
-          <w:rFonts w:ascii="Arial" w:hAnsi="Arial" w:cs="Arial"/>
-          <w:sz w:val="24"/>
-          <w:szCs w:val="24"/>
-        </w:rPr>
-        <w:t>-</w:t>
-      </w:r>
-      <w:r>
-        <w:rPr>
-          <w:rFonts w:ascii="Arial" w:hAnsi="Arial" w:cs="Arial"/>
-          <w:sz w:val="24"/>
-          <w:szCs w:val="24"/>
-          <w:lang w:val="en-US"/>
-        </w:rPr>
-        <w:t>assembly</w:t>
-      </w:r>
     </w:p>
     <w:sectPr>
       <w:pgSz w:w="11906" w:h="16838"/>

</xml_diff>